<commit_message>
req-v1 and specs v2 updated
</commit_message>
<xml_diff>
--- a/documentation/Requirements/Requirements_v1.docx
+++ b/documentation/Requirements/Requirements_v1.docx
@@ -1,6 +1,6 @@
 
 <file path=word/document.xml><?xml version="1.0" encoding="utf-8"?>
-<w:document xmlns:wpc="http://schemas.microsoft.com/office/word/2010/wordprocessingCanvas" xmlns:cx="http://schemas.microsoft.com/office/drawing/2014/chartex" xmlns:mc="http://schemas.openxmlformats.org/markup-compatibility/2006" xmlns:o="urn:schemas-microsoft-com:office:office" xmlns:r="http://schemas.openxmlformats.org/officeDocument/2006/relationships" xmlns:m="http://schemas.openxmlformats.org/officeDocument/2006/math" xmlns:v="urn:schemas-microsoft-com:vml" xmlns:wp14="http://schemas.microsoft.com/office/word/2010/wordprocessingDrawing" xmlns:wp="http://schemas.openxmlformats.org/drawingml/2006/wordprocessingDrawing" xmlns:w10="urn:schemas-microsoft-com:office:word" xmlns:w="http://schemas.openxmlformats.org/wordprocessingml/2006/main" xmlns:w14="http://schemas.microsoft.com/office/word/2010/wordml" xmlns:w15="http://schemas.microsoft.com/office/word/2012/wordml" xmlns:w16se="http://schemas.microsoft.com/office/word/2015/wordml/symex" xmlns:wpg="http://schemas.microsoft.com/office/word/2010/wordprocessingGroup" xmlns:wpi="http://schemas.microsoft.com/office/word/2010/wordprocessingInk" xmlns:wne="http://schemas.microsoft.com/office/word/2006/wordml" xmlns:wps="http://schemas.microsoft.com/office/word/2010/wordprocessingShape" mc:Ignorable="w14 w15 w16se wp14">
+<w:document xmlns:wpc="http://schemas.microsoft.com/office/word/2010/wordprocessingCanvas" xmlns:cx="http://schemas.microsoft.com/office/drawing/2014/chartex" xmlns:cx1="http://schemas.microsoft.com/office/drawing/2015/9/8/chartex" xmlns:mc="http://schemas.openxmlformats.org/markup-compatibility/2006" xmlns:o="urn:schemas-microsoft-com:office:office" xmlns:r="http://schemas.openxmlformats.org/officeDocument/2006/relationships" xmlns:m="http://schemas.openxmlformats.org/officeDocument/2006/math" xmlns:v="urn:schemas-microsoft-com:vml" xmlns:wp14="http://schemas.microsoft.com/office/word/2010/wordprocessingDrawing" xmlns:wp="http://schemas.openxmlformats.org/drawingml/2006/wordprocessingDrawing" xmlns:w10="urn:schemas-microsoft-com:office:word" xmlns:w="http://schemas.openxmlformats.org/wordprocessingml/2006/main" xmlns:w14="http://schemas.microsoft.com/office/word/2010/wordml" xmlns:w15="http://schemas.microsoft.com/office/word/2012/wordml" xmlns:w16se="http://schemas.microsoft.com/office/word/2015/wordml/symex" xmlns:wpg="http://schemas.microsoft.com/office/word/2010/wordprocessingGroup" xmlns:wpi="http://schemas.microsoft.com/office/word/2010/wordprocessingInk" xmlns:wne="http://schemas.microsoft.com/office/word/2006/wordml" xmlns:wps="http://schemas.microsoft.com/office/word/2010/wordprocessingShape" mc:Ignorable="w14 w15 w16se wp14">
   <w:body>
     <w:p>
       <w:pPr>
@@ -526,7 +526,23 @@
           <w:color w:val="000000"/>
           <w:lang w:eastAsia="en-GB"/>
         </w:rPr>
-        <w:t xml:space="preserve">M1: The process must find the closest exchange to a customer home address and display the id and location of said exchange. </w:t>
+        <w:t xml:space="preserve">M1: The process must find the closest exchange to a customer home address and display the id </w:t>
+      </w:r>
+      <w:r>
+        <w:rPr>
+          <w:rFonts w:ascii="Arial" w:eastAsia="Times New Roman" w:hAnsi="Arial" w:cs="Arial"/>
+          <w:color w:val="000000"/>
+          <w:lang w:eastAsia="en-GB"/>
+        </w:rPr>
+        <w:t xml:space="preserve">of said </w:t>
+      </w:r>
+      <w:r>
+        <w:rPr>
+          <w:rFonts w:ascii="Arial" w:eastAsia="Times New Roman" w:hAnsi="Arial" w:cs="Arial"/>
+          <w:color w:val="000000"/>
+          <w:lang w:eastAsia="en-GB"/>
+        </w:rPr>
+        <w:t xml:space="preserve">exchange. </w:t>
       </w:r>
     </w:p>
     <w:p>
@@ -562,52 +578,88 @@
           <w:color w:val="000000"/>
           <w:lang w:eastAsia="en-GB"/>
         </w:rPr>
-        <w:t>M3: Each exchange must be defined by a unique identifier of the form ex:p:q where p and q are numbers between 0 and 9</w:t>
-      </w:r>
-    </w:p>
-    <w:p>
-      <w:pPr>
-        <w:spacing w:after="0" w:line="240" w:lineRule="auto"/>
-        <w:rPr>
-          <w:rFonts w:ascii="Arial" w:eastAsia="Times New Roman" w:hAnsi="Arial" w:cs="Arial"/>
-          <w:color w:val="000000"/>
-          <w:lang w:eastAsia="en-GB"/>
-        </w:rPr>
-      </w:pPr>
-      <w:r>
-        <w:rPr>
-          <w:rFonts w:ascii="Arial" w:eastAsia="Times New Roman" w:hAnsi="Arial" w:cs="Arial"/>
-          <w:color w:val="000000"/>
-          <w:lang w:eastAsia="en-GB"/>
-        </w:rPr>
-        <w:t>M4: Must accept user input to specify grid dimensions</w:t>
-      </w:r>
-      <w:r>
-        <w:rPr>
-          <w:rFonts w:ascii="Arial" w:eastAsia="Times New Roman" w:hAnsi="Arial" w:cs="Arial"/>
-          <w:color w:val="000000"/>
-          <w:lang w:eastAsia="en-GB"/>
-        </w:rPr>
-        <w:t xml:space="preserve"> (x &amp; y independently) </w:t>
-      </w:r>
-      <w:r>
-        <w:rPr>
-          <w:rFonts w:ascii="Arial" w:eastAsia="Times New Roman" w:hAnsi="Arial" w:cs="Arial"/>
-          <w:color w:val="000000"/>
-          <w:lang w:eastAsia="en-GB"/>
-        </w:rPr>
-        <w:t xml:space="preserve">equal or greater </w:t>
-      </w:r>
-      <w:r>
-        <w:rPr>
-          <w:rFonts w:ascii="Arial" w:eastAsia="Times New Roman" w:hAnsi="Arial" w:cs="Arial"/>
-          <w:color w:val="000000"/>
-          <w:lang w:eastAsia="en-GB"/>
-        </w:rPr>
-        <w:t>than 0 and equal or less than 100,000</w:t>
+        <w:t xml:space="preserve">M3: Each exchange must be defined by a unique identifier of the form </w:t>
+      </w:r>
+      <w:proofErr w:type="spellStart"/>
+      <w:proofErr w:type="gramStart"/>
+      <w:r>
+        <w:rPr>
+          <w:rFonts w:ascii="Arial" w:eastAsia="Times New Roman" w:hAnsi="Arial" w:cs="Arial"/>
+          <w:color w:val="000000"/>
+          <w:lang w:eastAsia="en-GB"/>
+        </w:rPr>
+        <w:t>ex:p</w:t>
+      </w:r>
+      <w:proofErr w:type="gramEnd"/>
+      <w:r>
+        <w:rPr>
+          <w:rFonts w:ascii="Arial" w:eastAsia="Times New Roman" w:hAnsi="Arial" w:cs="Arial"/>
+          <w:color w:val="000000"/>
+          <w:lang w:eastAsia="en-GB"/>
+        </w:rPr>
+        <w:t>:q</w:t>
+      </w:r>
+      <w:proofErr w:type="spellEnd"/>
+      <w:r>
+        <w:rPr>
+          <w:rFonts w:ascii="Arial" w:eastAsia="Times New Roman" w:hAnsi="Arial" w:cs="Arial"/>
+          <w:color w:val="000000"/>
+          <w:lang w:eastAsia="en-GB"/>
+        </w:rPr>
+        <w:t xml:space="preserve"> where p and q are numbers between 0 </w:t>
       </w:r>
       <w:bookmarkStart w:id="0" w:name="_GoBack"/>
       <w:bookmarkEnd w:id="0"/>
+      <w:r>
+        <w:rPr>
+          <w:rFonts w:ascii="Arial" w:eastAsia="Times New Roman" w:hAnsi="Arial" w:cs="Arial"/>
+          <w:color w:val="000000"/>
+          <w:lang w:eastAsia="en-GB"/>
+        </w:rPr>
+        <w:t>and 9</w:t>
+      </w:r>
+    </w:p>
+    <w:p>
+      <w:pPr>
+        <w:spacing w:after="0" w:line="240" w:lineRule="auto"/>
+        <w:rPr>
+          <w:rFonts w:ascii="Arial" w:eastAsia="Times New Roman" w:hAnsi="Arial" w:cs="Arial"/>
+          <w:color w:val="000000"/>
+          <w:lang w:eastAsia="en-GB"/>
+        </w:rPr>
+      </w:pPr>
+      <w:r>
+        <w:rPr>
+          <w:rFonts w:ascii="Arial" w:eastAsia="Times New Roman" w:hAnsi="Arial" w:cs="Arial"/>
+          <w:color w:val="000000"/>
+          <w:lang w:eastAsia="en-GB"/>
+        </w:rPr>
+        <w:t>M4: Must accept user input to specify grid dimensions</w:t>
+      </w:r>
+      <w:r>
+        <w:rPr>
+          <w:rFonts w:ascii="Arial" w:eastAsia="Times New Roman" w:hAnsi="Arial" w:cs="Arial"/>
+          <w:color w:val="000000"/>
+          <w:lang w:eastAsia="en-GB"/>
+        </w:rPr>
+        <w:t xml:space="preserve"> (x &amp; y independently) </w:t>
+      </w:r>
+      <w:r>
+        <w:rPr>
+          <w:rFonts w:ascii="Arial" w:eastAsia="Times New Roman" w:hAnsi="Arial" w:cs="Arial"/>
+          <w:color w:val="000000"/>
+          <w:lang w:eastAsia="en-GB"/>
+        </w:rPr>
+        <w:t xml:space="preserve">equal or greater </w:t>
+      </w:r>
+      <w:r>
+        <w:rPr>
+          <w:rFonts w:ascii="Arial" w:eastAsia="Times New Roman" w:hAnsi="Arial" w:cs="Arial"/>
+          <w:color w:val="000000"/>
+          <w:lang w:eastAsia="en-GB"/>
+        </w:rPr>
+        <w:t>than 0 and equal or less than 100,000</w:t>
+      </w:r>
       <w:r>
         <w:rPr>
           <w:rFonts w:ascii="Arial" w:eastAsia="Times New Roman" w:hAnsi="Arial" w:cs="Arial"/>

</xml_diff>

<commit_message>
Add gitignore and update requirements
</commit_message>
<xml_diff>
--- a/documentation/Requirements/Requirements_v1.docx
+++ b/documentation/Requirements/Requirements_v1.docx
@@ -1,6 +1,6 @@
 
 <file path=word/document.xml><?xml version="1.0" encoding="utf-8"?>
-<w:document xmlns:wpc="http://schemas.microsoft.com/office/word/2010/wordprocessingCanvas" xmlns:cx="http://schemas.microsoft.com/office/drawing/2014/chartex" xmlns:mc="http://schemas.openxmlformats.org/markup-compatibility/2006" xmlns:o="urn:schemas-microsoft-com:office:office" xmlns:r="http://schemas.openxmlformats.org/officeDocument/2006/relationships" xmlns:m="http://schemas.openxmlformats.org/officeDocument/2006/math" xmlns:v="urn:schemas-microsoft-com:vml" xmlns:wp14="http://schemas.microsoft.com/office/word/2010/wordprocessingDrawing" xmlns:wp="http://schemas.openxmlformats.org/drawingml/2006/wordprocessingDrawing" xmlns:w10="urn:schemas-microsoft-com:office:word" xmlns:w="http://schemas.openxmlformats.org/wordprocessingml/2006/main" xmlns:w14="http://schemas.microsoft.com/office/word/2010/wordml" xmlns:w15="http://schemas.microsoft.com/office/word/2012/wordml" xmlns:w16se="http://schemas.microsoft.com/office/word/2015/wordml/symex" xmlns:wpg="http://schemas.microsoft.com/office/word/2010/wordprocessingGroup" xmlns:wpi="http://schemas.microsoft.com/office/word/2010/wordprocessingInk" xmlns:wne="http://schemas.microsoft.com/office/word/2006/wordml" xmlns:wps="http://schemas.microsoft.com/office/word/2010/wordprocessingShape" mc:Ignorable="w14 w15 w16se wp14">
+<w:document xmlns:wpc="http://schemas.microsoft.com/office/word/2010/wordprocessingCanvas" xmlns:cx="http://schemas.microsoft.com/office/drawing/2014/chartex" xmlns:cx1="http://schemas.microsoft.com/office/drawing/2015/9/8/chartex" xmlns:mc="http://schemas.openxmlformats.org/markup-compatibility/2006" xmlns:o="urn:schemas-microsoft-com:office:office" xmlns:r="http://schemas.openxmlformats.org/officeDocument/2006/relationships" xmlns:m="http://schemas.openxmlformats.org/officeDocument/2006/math" xmlns:v="urn:schemas-microsoft-com:vml" xmlns:wp14="http://schemas.microsoft.com/office/word/2010/wordprocessingDrawing" xmlns:wp="http://schemas.openxmlformats.org/drawingml/2006/wordprocessingDrawing" xmlns:w10="urn:schemas-microsoft-com:office:word" xmlns:w="http://schemas.openxmlformats.org/wordprocessingml/2006/main" xmlns:w14="http://schemas.microsoft.com/office/word/2010/wordml" xmlns:w15="http://schemas.microsoft.com/office/word/2012/wordml" xmlns:w16se="http://schemas.microsoft.com/office/word/2015/wordml/symex" xmlns:wpg="http://schemas.microsoft.com/office/word/2010/wordprocessingGroup" xmlns:wpi="http://schemas.microsoft.com/office/word/2010/wordprocessingInk" xmlns:wne="http://schemas.microsoft.com/office/word/2006/wordml" xmlns:wps="http://schemas.microsoft.com/office/word/2010/wordprocessingShape" mc:Ignorable="w14 w15 w16se wp14">
   <w:body>
     <w:p>
       <w:pPr>
@@ -562,7 +562,35 @@
           <w:color w:val="000000"/>
           <w:lang w:eastAsia="en-GB"/>
         </w:rPr>
-        <w:t>M3: Each exchange must be defined by a unique identifier of the form ex:p:q where p and q are numbers between 0 and 9</w:t>
+        <w:t xml:space="preserve">M3: Each exchange must be defined by a unique identifier of the form </w:t>
+      </w:r>
+      <w:proofErr w:type="spellStart"/>
+      <w:proofErr w:type="gramStart"/>
+      <w:r>
+        <w:rPr>
+          <w:rFonts w:ascii="Arial" w:eastAsia="Times New Roman" w:hAnsi="Arial" w:cs="Arial"/>
+          <w:color w:val="000000"/>
+          <w:lang w:eastAsia="en-GB"/>
+        </w:rPr>
+        <w:t>ex:p</w:t>
+      </w:r>
+      <w:proofErr w:type="gramEnd"/>
+      <w:r>
+        <w:rPr>
+          <w:rFonts w:ascii="Arial" w:eastAsia="Times New Roman" w:hAnsi="Arial" w:cs="Arial"/>
+          <w:color w:val="000000"/>
+          <w:lang w:eastAsia="en-GB"/>
+        </w:rPr>
+        <w:t>:q</w:t>
+      </w:r>
+      <w:proofErr w:type="spellEnd"/>
+      <w:r>
+        <w:rPr>
+          <w:rFonts w:ascii="Arial" w:eastAsia="Times New Roman" w:hAnsi="Arial" w:cs="Arial"/>
+          <w:color w:val="000000"/>
+          <w:lang w:eastAsia="en-GB"/>
+        </w:rPr>
+        <w:t xml:space="preserve"> where p and q are numbers between 0 and 9</w:t>
       </w:r>
     </w:p>
     <w:p>
@@ -605,35 +633,53 @@
           <w:lang w:eastAsia="en-GB"/>
         </w:rPr>
         <w:t>than 0 and equal or less than 100,000</w:t>
+      </w:r>
+      <w:r>
+        <w:rPr>
+          <w:rFonts w:ascii="Arial" w:eastAsia="Times New Roman" w:hAnsi="Arial" w:cs="Arial"/>
+          <w:color w:val="000000"/>
+          <w:lang w:eastAsia="en-GB"/>
+        </w:rPr>
+        <w:t>.</w:t>
+      </w:r>
+    </w:p>
+    <w:p>
+      <w:pPr>
+        <w:spacing w:after="0" w:line="240" w:lineRule="auto"/>
+        <w:rPr>
+          <w:rFonts w:ascii="Arial" w:eastAsia="Times New Roman" w:hAnsi="Arial" w:cs="Arial"/>
+          <w:color w:val="000000"/>
+          <w:lang w:eastAsia="en-GB"/>
+        </w:rPr>
+      </w:pPr>
+      <w:r>
+        <w:rPr>
+          <w:rFonts w:ascii="Arial" w:eastAsia="Times New Roman" w:hAnsi="Arial" w:cs="Arial"/>
+          <w:color w:val="000000"/>
+          <w:lang w:eastAsia="en-GB"/>
+        </w:rPr>
+        <w:t>M5: Customer must be at (0,0)</w:t>
+      </w:r>
+    </w:p>
+    <w:p>
+      <w:pPr>
+        <w:spacing w:after="0" w:line="240" w:lineRule="auto"/>
+        <w:rPr>
+          <w:rFonts w:ascii="Arial" w:eastAsia="Times New Roman" w:hAnsi="Arial" w:cs="Arial"/>
+          <w:color w:val="000000"/>
+          <w:lang w:eastAsia="en-GB"/>
+        </w:rPr>
+      </w:pPr>
+      <w:r>
+        <w:rPr>
+          <w:rFonts w:ascii="Arial" w:eastAsia="Times New Roman" w:hAnsi="Arial" w:cs="Arial"/>
+          <w:color w:val="000000"/>
+          <w:lang w:eastAsia="en-GB"/>
+        </w:rPr>
+        <w:t>M6: The user must be able to input the id and the location of the exchange</w:t>
       </w:r>
       <w:bookmarkStart w:id="0" w:name="_GoBack"/>
       <w:bookmarkEnd w:id="0"/>
-      <w:r>
-        <w:rPr>
-          <w:rFonts w:ascii="Arial" w:eastAsia="Times New Roman" w:hAnsi="Arial" w:cs="Arial"/>
-          <w:color w:val="000000"/>
-          <w:lang w:eastAsia="en-GB"/>
-        </w:rPr>
-        <w:t>.</w:t>
-      </w:r>
-    </w:p>
-    <w:p>
-      <w:pPr>
-        <w:spacing w:after="0" w:line="240" w:lineRule="auto"/>
-        <w:rPr>
-          <w:rFonts w:ascii="Arial" w:eastAsia="Times New Roman" w:hAnsi="Arial" w:cs="Arial"/>
-          <w:color w:val="000000"/>
-          <w:lang w:eastAsia="en-GB"/>
-        </w:rPr>
-      </w:pPr>
-      <w:r>
-        <w:rPr>
-          <w:rFonts w:ascii="Arial" w:eastAsia="Times New Roman" w:hAnsi="Arial" w:cs="Arial"/>
-          <w:color w:val="000000"/>
-          <w:lang w:eastAsia="en-GB"/>
-        </w:rPr>
-        <w:t>M5: Customer must be at (0,0)</w:t>
-      </w:r>
     </w:p>
     <w:p>
       <w:pPr>

</xml_diff>